<commit_message>
Cambios Mandamientos y Busquedas
</commit_message>
<xml_diff>
--- a/format/Busquedas/documents/word/acuse.docx
+++ b/format/Busquedas/documents/word/acuse.docx
@@ -369,7 +369,27 @@
           <w:szCs w:val="22"/>
           <w:lang w:val="es-ES_tradnl" w:eastAsia="es-ES"/>
         </w:rPr>
-        <w:t xml:space="preserve"> del presente mes y año, en el cual se solicita información relacionada con la persona de nombre: </w:t>
+        <w:t xml:space="preserve"> del presente mes y año, en el cual se solicit</w:t>
+      </w:r>
+      <w:bookmarkStart w:id="0" w:name="_GoBack"/>
+      <w:r>
+        <w:rPr>
+          <w:rFonts w:ascii="Arial" w:eastAsia="MS Mincho" w:hAnsi="Arial" w:cs="Arial"/>
+          <w:sz w:val="22"/>
+          <w:szCs w:val="22"/>
+          <w:lang w:val="es-ES_tradnl" w:eastAsia="es-ES"/>
+        </w:rPr>
+        <w:t>a</w:t>
+      </w:r>
+      <w:bookmarkEnd w:id="0"/>
+      <w:r>
+        <w:rPr>
+          <w:rFonts w:ascii="Arial" w:eastAsia="MS Mincho" w:hAnsi="Arial" w:cs="Arial"/>
+          <w:sz w:val="22"/>
+          <w:szCs w:val="22"/>
+          <w:lang w:val="es-ES_tradnl" w:eastAsia="es-ES"/>
+        </w:rPr>
+        <w:t xml:space="preserve"> información relacionada con la persona de nombre: </w:t>
       </w:r>
       <w:r>
         <w:rPr>
@@ -540,7 +560,7 @@
           <w:szCs w:val="22"/>
           <w:lang w:val="es-ES_tradnl" w:eastAsia="es-ES"/>
         </w:rPr>
-        <w:t xml:space="preserve"> no existe información alguna</w:t>
+        <w:t xml:space="preserve"> </w:t>
       </w:r>
       <w:r>
         <w:rPr>
@@ -550,7 +570,29 @@
           <w:szCs w:val="22"/>
           <w:lang w:val="es-ES_tradnl" w:eastAsia="es-ES"/>
         </w:rPr>
-        <w:t>.</w:t>
+        <w:t>${</w:t>
+      </w:r>
+      <w:proofErr w:type="spellStart"/>
+      <w:r>
+        <w:rPr>
+          <w:rFonts w:ascii="Arial" w:eastAsia="MS Mincho" w:hAnsi="Arial" w:cs="Arial"/>
+          <w:bCs/>
+          <w:sz w:val="22"/>
+          <w:szCs w:val="22"/>
+          <w:lang w:val="es-ES_tradnl" w:eastAsia="es-ES"/>
+        </w:rPr>
+        <w:t>msg</w:t>
+      </w:r>
+      <w:proofErr w:type="spellEnd"/>
+      <w:r>
+        <w:rPr>
+          <w:rFonts w:ascii="Arial" w:eastAsia="MS Mincho" w:hAnsi="Arial" w:cs="Arial"/>
+          <w:bCs/>
+          <w:sz w:val="22"/>
+          <w:szCs w:val="22"/>
+          <w:lang w:val="es-ES_tradnl" w:eastAsia="es-ES"/>
+        </w:rPr>
+        <w:t>}</w:t>
       </w:r>
     </w:p>
     <w:p>
@@ -774,8 +816,6 @@
           <w:szCs w:val="24"/>
         </w:rPr>
       </w:pPr>
-      <w:bookmarkStart w:id="0" w:name="_GoBack"/>
-      <w:bookmarkEnd w:id="0"/>
     </w:p>
     <w:p>
       <w:pPr>
@@ -1184,7 +1224,7 @@
             </wp:anchor>
           </w:drawing>
         </mc:Choice>
-        <mc:Fallback xmlns:w16sdtdh="http://schemas.microsoft.com/office/word/2020/wordml/sdtdatahash" xmlns:w16="http://schemas.microsoft.com/office/word/2018/wordml" xmlns:w16cid="http://schemas.microsoft.com/office/word/2016/wordml/cid" xmlns:w16cex="http://schemas.microsoft.com/office/word/2018/wordml/cex" xmlns:oel="http://schemas.microsoft.com/office/2019/extlst" xmlns:am3d="http://schemas.microsoft.com/office/drawing/2017/model3d" xmlns:aink="http://schemas.microsoft.com/office/drawing/2016/ink" xmlns:cx8="http://schemas.microsoft.com/office/drawing/2016/5/14/chartex" xmlns:cx7="http://schemas.microsoft.com/office/drawing/2016/5/13/chartex" xmlns:cx6="http://schemas.microsoft.com/office/drawing/2016/5/12/chartex" xmlns:cx5="http://schemas.microsoft.com/office/drawing/2016/5/11/chartex" xmlns:cx4="http://schemas.microsoft.com/office/drawing/2016/5/10/chartex" xmlns:cx3="http://schemas.microsoft.com/office/drawing/2016/5/9/chartex" xmlns:cx2="http://schemas.microsoft.com/office/drawing/2015/10/21/chartex">
+        <mc:Fallback xmlns:cx2="http://schemas.microsoft.com/office/drawing/2015/10/21/chartex" xmlns:cx3="http://schemas.microsoft.com/office/drawing/2016/5/9/chartex" xmlns:cx4="http://schemas.microsoft.com/office/drawing/2016/5/10/chartex" xmlns:cx5="http://schemas.microsoft.com/office/drawing/2016/5/11/chartex" xmlns:cx6="http://schemas.microsoft.com/office/drawing/2016/5/12/chartex" xmlns:cx7="http://schemas.microsoft.com/office/drawing/2016/5/13/chartex" xmlns:cx8="http://schemas.microsoft.com/office/drawing/2016/5/14/chartex" xmlns:aink="http://schemas.microsoft.com/office/drawing/2016/ink" xmlns:am3d="http://schemas.microsoft.com/office/drawing/2017/model3d" xmlns:oel="http://schemas.microsoft.com/office/2019/extlst" xmlns:w16cex="http://schemas.microsoft.com/office/word/2018/wordml/cex" xmlns:w16cid="http://schemas.microsoft.com/office/word/2016/wordml/cid" xmlns:w16="http://schemas.microsoft.com/office/word/2018/wordml" xmlns:w16sdtdh="http://schemas.microsoft.com/office/word/2020/wordml/sdtdatahash">
           <w:pict>
             <v:shapetype w14:anchorId="355AF594" id="_x0000_t202" coordsize="21600,21600" o:spt="202" path="m,l,21600r21600,l21600,xe">
               <v:stroke joinstyle="miter"/>
@@ -1336,7 +1376,7 @@
             </wp:anchor>
           </w:drawing>
         </mc:Choice>
-        <mc:Fallback xmlns:w16sdtdh="http://schemas.microsoft.com/office/word/2020/wordml/sdtdatahash" xmlns:w16="http://schemas.microsoft.com/office/word/2018/wordml" xmlns:w16cid="http://schemas.microsoft.com/office/word/2016/wordml/cid" xmlns:w16cex="http://schemas.microsoft.com/office/word/2018/wordml/cex" xmlns:oel="http://schemas.microsoft.com/office/2019/extlst" xmlns:am3d="http://schemas.microsoft.com/office/drawing/2017/model3d" xmlns:aink="http://schemas.microsoft.com/office/drawing/2016/ink" xmlns:cx8="http://schemas.microsoft.com/office/drawing/2016/5/14/chartex" xmlns:cx7="http://schemas.microsoft.com/office/drawing/2016/5/13/chartex" xmlns:cx6="http://schemas.microsoft.com/office/drawing/2016/5/12/chartex" xmlns:cx5="http://schemas.microsoft.com/office/drawing/2016/5/11/chartex" xmlns:cx4="http://schemas.microsoft.com/office/drawing/2016/5/10/chartex" xmlns:cx3="http://schemas.microsoft.com/office/drawing/2016/5/9/chartex" xmlns:cx2="http://schemas.microsoft.com/office/drawing/2015/10/21/chartex">
+        <mc:Fallback xmlns:cx2="http://schemas.microsoft.com/office/drawing/2015/10/21/chartex" xmlns:cx3="http://schemas.microsoft.com/office/drawing/2016/5/9/chartex" xmlns:cx4="http://schemas.microsoft.com/office/drawing/2016/5/10/chartex" xmlns:cx5="http://schemas.microsoft.com/office/drawing/2016/5/11/chartex" xmlns:cx6="http://schemas.microsoft.com/office/drawing/2016/5/12/chartex" xmlns:cx7="http://schemas.microsoft.com/office/drawing/2016/5/13/chartex" xmlns:cx8="http://schemas.microsoft.com/office/drawing/2016/5/14/chartex" xmlns:aink="http://schemas.microsoft.com/office/drawing/2016/ink" xmlns:am3d="http://schemas.microsoft.com/office/drawing/2017/model3d" xmlns:oel="http://schemas.microsoft.com/office/2019/extlst" xmlns:w16cex="http://schemas.microsoft.com/office/word/2018/wordml/cex" xmlns:w16cid="http://schemas.microsoft.com/office/word/2016/wordml/cid" xmlns:w16="http://schemas.microsoft.com/office/word/2018/wordml" xmlns:w16sdtdh="http://schemas.microsoft.com/office/word/2020/wordml/sdtdatahash">
           <w:pict>
             <v:shape w14:anchorId="0177C55F" id="_x0000_s1027" type="#_x0000_t202" style="position:absolute;margin-left:300.8pt;margin-top:36.6pt;width:185.9pt;height:19.35pt;z-index:251663360;visibility:visible;mso-wrap-style:square;mso-width-percent:400;mso-height-percent:0;mso-wrap-distance-left:9pt;mso-wrap-distance-top:3.6pt;mso-wrap-distance-right:9pt;mso-wrap-distance-bottom:3.6pt;mso-position-horizontal:absolute;mso-position-horizontal-relative:text;mso-position-vertical:absolute;mso-position-vertical-relative:text;mso-width-percent:400;mso-height-percent:0;mso-width-relative:margin;mso-height-relative:margin;v-text-anchor:top" o:gfxdata="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" filled="f" stroked="f">
               <v:textbox>
@@ -1460,7 +1500,7 @@
             </wp:anchor>
           </w:drawing>
         </mc:Choice>
-        <mc:Fallback xmlns:w16sdtdh="http://schemas.microsoft.com/office/word/2020/wordml/sdtdatahash" xmlns:w16="http://schemas.microsoft.com/office/word/2018/wordml" xmlns:w16cid="http://schemas.microsoft.com/office/word/2016/wordml/cid" xmlns:w16cex="http://schemas.microsoft.com/office/word/2018/wordml/cex" xmlns:oel="http://schemas.microsoft.com/office/2019/extlst" xmlns:am3d="http://schemas.microsoft.com/office/drawing/2017/model3d" xmlns:aink="http://schemas.microsoft.com/office/drawing/2016/ink" xmlns:cx8="http://schemas.microsoft.com/office/drawing/2016/5/14/chartex" xmlns:cx7="http://schemas.microsoft.com/office/drawing/2016/5/13/chartex" xmlns:cx6="http://schemas.microsoft.com/office/drawing/2016/5/12/chartex" xmlns:cx5="http://schemas.microsoft.com/office/drawing/2016/5/11/chartex" xmlns:cx4="http://schemas.microsoft.com/office/drawing/2016/5/10/chartex" xmlns:cx3="http://schemas.microsoft.com/office/drawing/2016/5/9/chartex" xmlns:cx2="http://schemas.microsoft.com/office/drawing/2015/10/21/chartex">
+        <mc:Fallback xmlns:cx2="http://schemas.microsoft.com/office/drawing/2015/10/21/chartex" xmlns:cx3="http://schemas.microsoft.com/office/drawing/2016/5/9/chartex" xmlns:cx4="http://schemas.microsoft.com/office/drawing/2016/5/10/chartex" xmlns:cx5="http://schemas.microsoft.com/office/drawing/2016/5/11/chartex" xmlns:cx6="http://schemas.microsoft.com/office/drawing/2016/5/12/chartex" xmlns:cx7="http://schemas.microsoft.com/office/drawing/2016/5/13/chartex" xmlns:cx8="http://schemas.microsoft.com/office/drawing/2016/5/14/chartex" xmlns:aink="http://schemas.microsoft.com/office/drawing/2016/ink" xmlns:am3d="http://schemas.microsoft.com/office/drawing/2017/model3d" xmlns:oel="http://schemas.microsoft.com/office/2019/extlst" xmlns:w16cex="http://schemas.microsoft.com/office/word/2018/wordml/cex" xmlns:w16cid="http://schemas.microsoft.com/office/word/2016/wordml/cid" xmlns:w16="http://schemas.microsoft.com/office/word/2018/wordml" xmlns:w16sdtdh="http://schemas.microsoft.com/office/word/2020/wordml/sdtdatahash">
           <w:pict>
             <v:shape w14:anchorId="0115C56B" id="_x0000_s1028" type="#_x0000_t202" style="position:absolute;margin-left:301.2pt;margin-top:123pt;width:185.9pt;height:23.5pt;z-index:251668480;visibility:visible;mso-wrap-style:square;mso-width-percent:400;mso-height-percent:0;mso-wrap-distance-left:9pt;mso-wrap-distance-top:3.6pt;mso-wrap-distance-right:9pt;mso-wrap-distance-bottom:3.6pt;mso-position-horizontal:absolute;mso-position-horizontal-relative:text;mso-position-vertical:absolute;mso-position-vertical-relative:text;mso-width-percent:400;mso-height-percent:0;mso-width-relative:margin;mso-height-relative:margin;v-text-anchor:top" o:gfxdata="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" filled="f" stroked="f">
               <v:textbox>
@@ -1573,7 +1613,7 @@
             </wp:anchor>
           </w:drawing>
         </mc:Choice>
-        <mc:Fallback xmlns:w16sdtdh="http://schemas.microsoft.com/office/word/2020/wordml/sdtdatahash" xmlns:w16="http://schemas.microsoft.com/office/word/2018/wordml" xmlns:w16cid="http://schemas.microsoft.com/office/word/2016/wordml/cid" xmlns:w16cex="http://schemas.microsoft.com/office/word/2018/wordml/cex" xmlns:oel="http://schemas.microsoft.com/office/2019/extlst" xmlns:am3d="http://schemas.microsoft.com/office/drawing/2017/model3d" xmlns:aink="http://schemas.microsoft.com/office/drawing/2016/ink" xmlns:cx8="http://schemas.microsoft.com/office/drawing/2016/5/14/chartex" xmlns:cx7="http://schemas.microsoft.com/office/drawing/2016/5/13/chartex" xmlns:cx6="http://schemas.microsoft.com/office/drawing/2016/5/12/chartex" xmlns:cx5="http://schemas.microsoft.com/office/drawing/2016/5/11/chartex" xmlns:cx4="http://schemas.microsoft.com/office/drawing/2016/5/10/chartex" xmlns:cx3="http://schemas.microsoft.com/office/drawing/2016/5/9/chartex" xmlns:cx2="http://schemas.microsoft.com/office/drawing/2015/10/21/chartex">
+        <mc:Fallback xmlns:cx2="http://schemas.microsoft.com/office/drawing/2015/10/21/chartex" xmlns:cx3="http://schemas.microsoft.com/office/drawing/2016/5/9/chartex" xmlns:cx4="http://schemas.microsoft.com/office/drawing/2016/5/10/chartex" xmlns:cx5="http://schemas.microsoft.com/office/drawing/2016/5/11/chartex" xmlns:cx6="http://schemas.microsoft.com/office/drawing/2016/5/12/chartex" xmlns:cx7="http://schemas.microsoft.com/office/drawing/2016/5/13/chartex" xmlns:cx8="http://schemas.microsoft.com/office/drawing/2016/5/14/chartex" xmlns:aink="http://schemas.microsoft.com/office/drawing/2016/ink" xmlns:am3d="http://schemas.microsoft.com/office/drawing/2017/model3d" xmlns:oel="http://schemas.microsoft.com/office/2019/extlst" xmlns:w16cex="http://schemas.microsoft.com/office/word/2018/wordml/cex" xmlns:w16cid="http://schemas.microsoft.com/office/word/2016/wordml/cid" xmlns:w16="http://schemas.microsoft.com/office/word/2018/wordml" xmlns:w16sdtdh="http://schemas.microsoft.com/office/word/2020/wordml/sdtdatahash">
           <w:pict>
             <v:shape w14:anchorId="1CD64538" id="_x0000_s1029" type="#_x0000_t202" style="position:absolute;margin-left:300.85pt;margin-top:107.1pt;width:185.9pt;height:17.85pt;z-index:251667456;visibility:visible;mso-wrap-style:square;mso-width-percent:400;mso-height-percent:0;mso-wrap-distance-left:9pt;mso-wrap-distance-top:3.6pt;mso-wrap-distance-right:9pt;mso-wrap-distance-bottom:3.6pt;mso-position-horizontal:absolute;mso-position-horizontal-relative:text;mso-position-vertical:absolute;mso-position-vertical-relative:text;mso-width-percent:400;mso-height-percent:0;mso-width-relative:margin;mso-height-relative:margin;v-text-anchor:top" o:gfxdata="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" filled="f" stroked="f">
               <v:textbox>
@@ -1749,7 +1789,7 @@
             </wp:anchor>
           </w:drawing>
         </mc:Choice>
-        <mc:Fallback xmlns:w16sdtdh="http://schemas.microsoft.com/office/word/2020/wordml/sdtdatahash" xmlns:w16="http://schemas.microsoft.com/office/word/2018/wordml" xmlns:w16cid="http://schemas.microsoft.com/office/word/2016/wordml/cid" xmlns:w16cex="http://schemas.microsoft.com/office/word/2018/wordml/cex" xmlns:oel="http://schemas.microsoft.com/office/2019/extlst" xmlns:am3d="http://schemas.microsoft.com/office/drawing/2017/model3d" xmlns:aink="http://schemas.microsoft.com/office/drawing/2016/ink" xmlns:cx8="http://schemas.microsoft.com/office/drawing/2016/5/14/chartex" xmlns:cx7="http://schemas.microsoft.com/office/drawing/2016/5/13/chartex" xmlns:cx6="http://schemas.microsoft.com/office/drawing/2016/5/12/chartex" xmlns:cx5="http://schemas.microsoft.com/office/drawing/2016/5/11/chartex" xmlns:cx4="http://schemas.microsoft.com/office/drawing/2016/5/10/chartex" xmlns:cx3="http://schemas.microsoft.com/office/drawing/2016/5/9/chartex" xmlns:cx2="http://schemas.microsoft.com/office/drawing/2015/10/21/chartex">
+        <mc:Fallback xmlns:cx2="http://schemas.microsoft.com/office/drawing/2015/10/21/chartex" xmlns:cx3="http://schemas.microsoft.com/office/drawing/2016/5/9/chartex" xmlns:cx4="http://schemas.microsoft.com/office/drawing/2016/5/10/chartex" xmlns:cx5="http://schemas.microsoft.com/office/drawing/2016/5/11/chartex" xmlns:cx6="http://schemas.microsoft.com/office/drawing/2016/5/12/chartex" xmlns:cx7="http://schemas.microsoft.com/office/drawing/2016/5/13/chartex" xmlns:cx8="http://schemas.microsoft.com/office/drawing/2016/5/14/chartex" xmlns:aink="http://schemas.microsoft.com/office/drawing/2016/ink" xmlns:am3d="http://schemas.microsoft.com/office/drawing/2017/model3d" xmlns:oel="http://schemas.microsoft.com/office/2019/extlst" xmlns:w16cex="http://schemas.microsoft.com/office/word/2018/wordml/cex" xmlns:w16cid="http://schemas.microsoft.com/office/word/2016/wordml/cid" xmlns:w16="http://schemas.microsoft.com/office/word/2018/wordml" xmlns:w16sdtdh="http://schemas.microsoft.com/office/word/2020/wordml/sdtdatahash">
           <w:pict>
             <v:shape w14:anchorId="658659C6" id="_x0000_s1030" type="#_x0000_t202" style="position:absolute;margin-left:300.85pt;margin-top:90.25pt;width:185.9pt;height:17.85pt;z-index:251666432;visibility:visible;mso-wrap-style:square;mso-width-percent:400;mso-height-percent:0;mso-wrap-distance-left:9pt;mso-wrap-distance-top:3.6pt;mso-wrap-distance-right:9pt;mso-wrap-distance-bottom:3.6pt;mso-position-horizontal:absolute;mso-position-horizontal-relative:text;mso-position-vertical:absolute;mso-position-vertical-relative:text;mso-width-percent:400;mso-height-percent:0;mso-width-relative:margin;mso-height-relative:margin;v-text-anchor:top" o:gfxdata="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" filled="f" stroked="f">
               <v:textbox>
@@ -1927,7 +1967,7 @@
             </wp:anchor>
           </w:drawing>
         </mc:Choice>
-        <mc:Fallback xmlns:w16sdtdh="http://schemas.microsoft.com/office/word/2020/wordml/sdtdatahash" xmlns:w16="http://schemas.microsoft.com/office/word/2018/wordml" xmlns:w16cid="http://schemas.microsoft.com/office/word/2016/wordml/cid" xmlns:w16cex="http://schemas.microsoft.com/office/word/2018/wordml/cex" xmlns:oel="http://schemas.microsoft.com/office/2019/extlst" xmlns:am3d="http://schemas.microsoft.com/office/drawing/2017/model3d" xmlns:aink="http://schemas.microsoft.com/office/drawing/2016/ink" xmlns:cx8="http://schemas.microsoft.com/office/drawing/2016/5/14/chartex" xmlns:cx7="http://schemas.microsoft.com/office/drawing/2016/5/13/chartex" xmlns:cx6="http://schemas.microsoft.com/office/drawing/2016/5/12/chartex" xmlns:cx5="http://schemas.microsoft.com/office/drawing/2016/5/11/chartex" xmlns:cx4="http://schemas.microsoft.com/office/drawing/2016/5/10/chartex" xmlns:cx3="http://schemas.microsoft.com/office/drawing/2016/5/9/chartex" xmlns:cx2="http://schemas.microsoft.com/office/drawing/2015/10/21/chartex">
+        <mc:Fallback xmlns:cx2="http://schemas.microsoft.com/office/drawing/2015/10/21/chartex" xmlns:cx3="http://schemas.microsoft.com/office/drawing/2016/5/9/chartex" xmlns:cx4="http://schemas.microsoft.com/office/drawing/2016/5/10/chartex" xmlns:cx5="http://schemas.microsoft.com/office/drawing/2016/5/11/chartex" xmlns:cx6="http://schemas.microsoft.com/office/drawing/2016/5/12/chartex" xmlns:cx7="http://schemas.microsoft.com/office/drawing/2016/5/13/chartex" xmlns:cx8="http://schemas.microsoft.com/office/drawing/2016/5/14/chartex" xmlns:aink="http://schemas.microsoft.com/office/drawing/2016/ink" xmlns:am3d="http://schemas.microsoft.com/office/drawing/2017/model3d" xmlns:oel="http://schemas.microsoft.com/office/2019/extlst" xmlns:w16cex="http://schemas.microsoft.com/office/word/2018/wordml/cex" xmlns:w16cid="http://schemas.microsoft.com/office/word/2016/wordml/cid" xmlns:w16="http://schemas.microsoft.com/office/word/2018/wordml" xmlns:w16sdtdh="http://schemas.microsoft.com/office/word/2020/wordml/sdtdatahash">
           <w:pict>
             <v:shape w14:anchorId="1BB8AD9F" id="_x0000_s1031" type="#_x0000_t202" style="position:absolute;margin-left:300.85pt;margin-top:55pt;width:185.9pt;height:17.85pt;z-index:251664384;visibility:visible;mso-wrap-style:square;mso-width-percent:400;mso-height-percent:0;mso-wrap-distance-left:9pt;mso-wrap-distance-top:3.6pt;mso-wrap-distance-right:9pt;mso-wrap-distance-bottom:3.6pt;mso-position-horizontal:absolute;mso-position-horizontal-relative:text;mso-position-vertical:absolute;mso-position-vertical-relative:text;mso-width-percent:400;mso-height-percent:0;mso-width-relative:margin;mso-height-relative:margin;v-text-anchor:top" o:gfxdata="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" filled="f" stroked="f">
               <v:textbox>

</xml_diff>